<commit_message>
planilha analitcs e doc
</commit_message>
<xml_diff>
--- a/Agro Cane/Arquitetura Computacional/Quartil e Controle/Agro_Cane_Relatório.docx
+++ b/Agro Cane/Arquitetura Computacional/Quartil e Controle/Agro_Cane_Relatório.docx
@@ -1,6 +1,6 @@
 
 <file path=word/document.xml><?xml version="1.0" encoding="utf-8"?>
-<w:document xmlns:wpc="http://schemas.microsoft.com/office/word/2010/wordprocessingCanvas" xmlns:cx="http://schemas.microsoft.com/office/drawing/2014/chartex" xmlns:cx1="http://schemas.microsoft.com/office/drawing/2015/9/8/chartex" xmlns:cx2="http://schemas.microsoft.com/office/drawing/2015/10/21/chartex" xmlns:cx3="http://schemas.microsoft.com/office/drawing/2016/5/9/chartex" xmlns:cx4="http://schemas.microsoft.com/office/drawing/2016/5/10/chartex" xmlns:cx5="http://schemas.microsoft.com/office/drawing/2016/5/11/chartex" xmlns:cx6="http://schemas.microsoft.com/office/drawing/2016/5/12/chartex" xmlns:cx7="http://schemas.microsoft.com/office/drawing/2016/5/13/chartex" xmlns:cx8="http://schemas.microsoft.com/office/drawing/2016/5/14/chartex" xmlns:mc="http://schemas.openxmlformats.org/markup-compatibility/2006" xmlns:aink="http://schemas.microsoft.com/office/drawing/2016/ink" xmlns:am3d="http://schemas.microsoft.com/office/drawing/2017/model3d" xmlns:o="urn:schemas-microsoft-com:office:office" xmlns:r="http://schemas.openxmlformats.org/officeDocument/2006/relationships" xmlns:m="http://schemas.openxmlformats.org/officeDocument/2006/math" xmlns:v="urn:schemas-microsoft-com:vml" xmlns:wp14="http://schemas.microsoft.com/office/word/2010/wordprocessingDrawing" xmlns:wp="http://schemas.openxmlformats.org/drawingml/2006/wordprocessingDrawing" xmlns:w10="urn:schemas-microsoft-com:office:word" xmlns:w="http://schemas.openxmlformats.org/wordprocessingml/2006/main" xmlns:w14="http://schemas.microsoft.com/office/word/2010/wordml" xmlns:w15="http://schemas.microsoft.com/office/word/2012/wordml" xmlns:w16cex="http://schemas.microsoft.com/office/word/2018/wordml/cex" xmlns:w16cid="http://schemas.microsoft.com/office/word/2016/wordml/cid" xmlns:w16="http://schemas.microsoft.com/office/word/2018/wordml" xmlns:w16se="http://schemas.microsoft.com/office/word/2015/wordml/symex" xmlns:wpg="http://schemas.microsoft.com/office/word/2010/wordprocessingGroup" xmlns:wpi="http://schemas.microsoft.com/office/word/2010/wordprocessingInk" xmlns:wne="http://schemas.microsoft.com/office/word/2006/wordml" xmlns:wps="http://schemas.microsoft.com/office/word/2010/wordprocessingShape" mc:Ignorable="w14 w15 w16se w16cid w16 w16cex wp14">
+<w:document xmlns:wpc="http://schemas.microsoft.com/office/word/2010/wordprocessingCanvas" xmlns:cx="http://schemas.microsoft.com/office/drawing/2014/chartex" xmlns:cx1="http://schemas.microsoft.com/office/drawing/2015/9/8/chartex" xmlns:cx2="http://schemas.microsoft.com/office/drawing/2015/10/21/chartex" xmlns:cx3="http://schemas.microsoft.com/office/drawing/2016/5/9/chartex" xmlns:cx4="http://schemas.microsoft.com/office/drawing/2016/5/10/chartex" xmlns:cx5="http://schemas.microsoft.com/office/drawing/2016/5/11/chartex" xmlns:cx6="http://schemas.microsoft.com/office/drawing/2016/5/12/chartex" xmlns:cx7="http://schemas.microsoft.com/office/drawing/2016/5/13/chartex" xmlns:cx8="http://schemas.microsoft.com/office/drawing/2016/5/14/chartex" xmlns:mc="http://schemas.openxmlformats.org/markup-compatibility/2006" xmlns:aink="http://schemas.microsoft.com/office/drawing/2016/ink" xmlns:am3d="http://schemas.microsoft.com/office/drawing/2017/model3d" xmlns:o="urn:schemas-microsoft-com:office:office" xmlns:r="http://schemas.openxmlformats.org/officeDocument/2006/relationships" xmlns:m="http://schemas.openxmlformats.org/officeDocument/2006/math" xmlns:v="urn:schemas-microsoft-com:vml" xmlns:wp14="http://schemas.microsoft.com/office/word/2010/wordprocessingDrawing" xmlns:wp="http://schemas.openxmlformats.org/drawingml/2006/wordprocessingDrawing" xmlns:w10="urn:schemas-microsoft-com:office:word" xmlns:w="http://schemas.openxmlformats.org/wordprocessingml/2006/main" xmlns:w14="http://schemas.microsoft.com/office/word/2010/wordml" xmlns:w15="http://schemas.microsoft.com/office/word/2012/wordml" xmlns:w16cex="http://schemas.microsoft.com/office/word/2018/wordml/cex" xmlns:w16cid="http://schemas.microsoft.com/office/word/2016/wordml/cid" xmlns:w16="http://schemas.microsoft.com/office/word/2018/wordml" xmlns:w16sdtdh="http://schemas.microsoft.com/office/word/2020/wordml/sdtdatahash" xmlns:w16se="http://schemas.microsoft.com/office/word/2015/wordml/symex" xmlns:wpg="http://schemas.microsoft.com/office/word/2010/wordprocessingGroup" xmlns:wpi="http://schemas.microsoft.com/office/word/2010/wordprocessingInk" xmlns:wne="http://schemas.microsoft.com/office/word/2006/wordml" xmlns:wps="http://schemas.microsoft.com/office/word/2010/wordprocessingShape" mc:Ignorable="w14 w15 w16se w16cid w16 w16cex w16sdtdh wp14">
   <w:body>
     <w:p>
       <w:pPr>
@@ -108,9 +108,8 @@
           <w:szCs w:val="20"/>
         </w:rPr>
         <w:br/>
-        <w:t xml:space="preserve">Júlia </w:t>
-      </w:r>
-      <w:proofErr w:type="spellStart"/>
+        <w:t>Júlia Budavicius RA 012211073</w:t>
+      </w:r>
       <w:r>
         <w:rPr>
           <w:rFonts w:ascii="Arial" w:hAnsi="Arial" w:cs="Arial"/>
@@ -119,9 +118,9 @@
           <w:sz w:val="20"/>
           <w:szCs w:val="20"/>
         </w:rPr>
-        <w:t>Budavicius</w:t>
-      </w:r>
-      <w:proofErr w:type="spellEnd"/>
+        <w:br/>
+        <w:t>Leonardo Arruda RA 01211080</w:t>
+      </w:r>
       <w:r>
         <w:rPr>
           <w:rFonts w:ascii="Arial" w:hAnsi="Arial" w:cs="Arial"/>
@@ -130,7 +129,8 @@
           <w:sz w:val="20"/>
           <w:szCs w:val="20"/>
         </w:rPr>
-        <w:t xml:space="preserve"> RA 012211073</w:t>
+        <w:br/>
+        <w:t>Mateus Vinicius RA 01211094</w:t>
       </w:r>
       <w:r>
         <w:rPr>
@@ -141,7 +141,7 @@
           <w:szCs w:val="20"/>
         </w:rPr>
         <w:br/>
-        <w:t>Leonardo Arruda RA 01211080</w:t>
+        <w:t>Rafael Coelho RA 01211113</w:t>
       </w:r>
       <w:r>
         <w:rPr>
@@ -152,9 +152,12 @@
           <w:szCs w:val="20"/>
         </w:rPr>
         <w:br/>
-        <w:t>Mateus Vinicius RA 01211094</w:t>
-      </w:r>
-      <w:r>
+        <w:t xml:space="preserve">Thais Oliveira RA 01211123 </w:t>
+      </w:r>
+    </w:p>
+    <w:p>
+      <w:pPr>
+        <w:jc w:val="center"/>
         <w:rPr>
           <w:rFonts w:ascii="Arial" w:hAnsi="Arial" w:cs="Arial"/>
           <w:b/>
@@ -162,51 +165,55 @@
           <w:sz w:val="20"/>
           <w:szCs w:val="20"/>
         </w:rPr>
-        <w:br/>
-        <w:t>Rafael Coelho RA 01211113</w:t>
-      </w:r>
-      <w:r>
-        <w:rPr>
-          <w:rFonts w:ascii="Arial" w:hAnsi="Arial" w:cs="Arial"/>
-          <w:b/>
-          <w:color w:val="000000" w:themeColor="text1"/>
-          <w:sz w:val="20"/>
-          <w:szCs w:val="20"/>
-        </w:rPr>
-        <w:br/>
-        <w:t xml:space="preserve">Thais Oliveira RA 01211123 </w:t>
-      </w:r>
-    </w:p>
-    <w:p>
-      <w:pPr>
-        <w:jc w:val="center"/>
-        <w:rPr>
-          <w:rFonts w:ascii="Arial" w:hAnsi="Arial" w:cs="Arial"/>
-          <w:b/>
-          <w:color w:val="000000" w:themeColor="text1"/>
-          <w:sz w:val="20"/>
-          <w:szCs w:val="20"/>
-        </w:rPr>
-      </w:pPr>
-    </w:p>
-    <w:p>
-      <w:pPr>
-        <w:jc w:val="both"/>
-        <w:rPr>
-          <w:rFonts w:ascii="Arial" w:hAnsi="Arial" w:cs="Arial"/>
-          <w:color w:val="000000" w:themeColor="text1"/>
-          <w:sz w:val="24"/>
-          <w:szCs w:val="24"/>
-        </w:rPr>
-      </w:pPr>
-      <w:r>
-        <w:rPr>
-          <w:rFonts w:ascii="Arial" w:hAnsi="Arial" w:cs="Arial"/>
-          <w:color w:val="000000" w:themeColor="text1"/>
-          <w:sz w:val="24"/>
-          <w:szCs w:val="24"/>
-        </w:rPr>
-        <w:t>A Agro Cane tem como finalidade revolucionar a maneira em como as decisões são feitas nas áreas de plantio no campo, reunindo dados que indicam a necessidade de diversos tipos de cuidados que uma plantação deveria, auxiliando o agricultor a possuir uma melhor visão de</w:t>
+      </w:pPr>
+    </w:p>
+    <w:p>
+      <w:pPr>
+        <w:jc w:val="both"/>
+        <w:rPr>
+          <w:rFonts w:ascii="Arial" w:hAnsi="Arial" w:cs="Arial"/>
+          <w:color w:val="000000" w:themeColor="text1"/>
+          <w:sz w:val="24"/>
+          <w:szCs w:val="24"/>
+        </w:rPr>
+      </w:pPr>
+      <w:r>
+        <w:rPr>
+          <w:rFonts w:ascii="Arial" w:hAnsi="Arial" w:cs="Arial"/>
+          <w:color w:val="000000" w:themeColor="text1"/>
+          <w:sz w:val="24"/>
+          <w:szCs w:val="24"/>
+        </w:rPr>
+        <w:t>A Agro Cane tem como finalidade revolucionar a maneira em como as decisões são feitas nas áreas de plantio no campo, reunindo dados que indicam a necessidade de diversos tipos de cuidados que uma plantação deveria, auxiliando o agricultor a possuir uma melhor visão de sua colheita.</w:t>
+      </w:r>
+    </w:p>
+    <w:p>
+      <w:pPr>
+        <w:jc w:val="both"/>
+        <w:rPr>
+          <w:rFonts w:ascii="Arial" w:hAnsi="Arial" w:cs="Arial"/>
+          <w:color w:val="000000" w:themeColor="text1"/>
+          <w:sz w:val="24"/>
+          <w:szCs w:val="24"/>
+        </w:rPr>
+      </w:pPr>
+      <w:r>
+        <w:rPr>
+          <w:rFonts w:ascii="Arial" w:hAnsi="Arial" w:cs="Arial"/>
+          <w:color w:val="000000" w:themeColor="text1"/>
+          <w:sz w:val="24"/>
+          <w:szCs w:val="24"/>
+        </w:rPr>
+        <w:t xml:space="preserve">O projeto </w:t>
+      </w:r>
+      <w:r>
+        <w:rPr>
+          <w:rFonts w:ascii="Arial" w:hAnsi="Arial" w:cs="Arial"/>
+          <w:color w:val="000000" w:themeColor="text1"/>
+          <w:sz w:val="24"/>
+          <w:szCs w:val="24"/>
+        </w:rPr>
+        <w:t>faz monitoramento</w:t>
       </w:r>
       <w:r>
         <w:rPr>
@@ -224,27 +231,34 @@
           <w:sz w:val="24"/>
           <w:szCs w:val="24"/>
         </w:rPr>
-        <w:t>sua colheita.</w:t>
-      </w:r>
-    </w:p>
-    <w:p>
-      <w:pPr>
-        <w:jc w:val="both"/>
-        <w:rPr>
-          <w:rFonts w:ascii="Arial" w:hAnsi="Arial" w:cs="Arial"/>
-          <w:color w:val="000000" w:themeColor="text1"/>
-          <w:sz w:val="24"/>
-          <w:szCs w:val="24"/>
-        </w:rPr>
-      </w:pPr>
-      <w:r>
-        <w:rPr>
-          <w:rFonts w:ascii="Arial" w:hAnsi="Arial" w:cs="Arial"/>
-          <w:color w:val="000000" w:themeColor="text1"/>
-          <w:sz w:val="24"/>
-          <w:szCs w:val="24"/>
-        </w:rPr>
-        <w:t xml:space="preserve">O projeto monitora a temperatura e a umidade </w:t>
+        <w:t>d</w:t>
+      </w:r>
+      <w:r>
+        <w:rPr>
+          <w:rFonts w:ascii="Arial" w:hAnsi="Arial" w:cs="Arial"/>
+          <w:color w:val="000000" w:themeColor="text1"/>
+          <w:sz w:val="24"/>
+          <w:szCs w:val="24"/>
+        </w:rPr>
+        <w:t xml:space="preserve">a temperatura e </w:t>
+      </w:r>
+      <w:r>
+        <w:rPr>
+          <w:rFonts w:ascii="Arial" w:hAnsi="Arial" w:cs="Arial"/>
+          <w:color w:val="000000" w:themeColor="text1"/>
+          <w:sz w:val="24"/>
+          <w:szCs w:val="24"/>
+        </w:rPr>
+        <w:t>d</w:t>
+      </w:r>
+      <w:r>
+        <w:rPr>
+          <w:rFonts w:ascii="Arial" w:hAnsi="Arial" w:cs="Arial"/>
+          <w:color w:val="000000" w:themeColor="text1"/>
+          <w:sz w:val="24"/>
+          <w:szCs w:val="24"/>
+        </w:rPr>
+        <w:t xml:space="preserve">a umidade </w:t>
       </w:r>
       <w:r>
         <w:rPr>
@@ -309,34 +323,94 @@
           <w:sz w:val="24"/>
           <w:szCs w:val="24"/>
         </w:rPr>
-        <w:t xml:space="preserve">Através de sensores instalados pelo campo conseguimos ter uma dimensão real e exata do que </w:t>
-      </w:r>
-      <w:r>
-        <w:rPr>
-          <w:rFonts w:ascii="Arial" w:hAnsi="Arial" w:cs="Arial"/>
-          <w:color w:val="000000" w:themeColor="text1"/>
-          <w:sz w:val="24"/>
-          <w:szCs w:val="24"/>
-        </w:rPr>
-        <w:t>está</w:t>
-      </w:r>
-      <w:r>
-        <w:rPr>
-          <w:rFonts w:ascii="Arial" w:hAnsi="Arial" w:cs="Arial"/>
-          <w:color w:val="000000" w:themeColor="text1"/>
-          <w:sz w:val="24"/>
-          <w:szCs w:val="24"/>
-        </w:rPr>
-        <w:t xml:space="preserve"> acontecendo na plantação, dados são </w:t>
-      </w:r>
-      <w:r>
-        <w:rPr>
-          <w:rFonts w:ascii="Arial" w:hAnsi="Arial" w:cs="Arial"/>
-          <w:color w:val="000000" w:themeColor="text1"/>
-          <w:sz w:val="24"/>
-          <w:szCs w:val="24"/>
-        </w:rPr>
-        <w:t>coletados</w:t>
+        <w:t>Através de sensores instalados pelo campo conseguimos ter uma dimensão real e exata do que está acontecendo na plantação, dados são coletados através do Arduino. A análise é realizada por meio de um sistema inteligente de algoritmos onde nossa equipe analisa os dados coletados de forma coesa e rápida. Após uma análise detalhada dos dados obtidos o sistema irá indicar recomendações para o produtor de acordo com o contexto de sua plantação com o intuito de uma melhor tomada de decisões e planejamento de sua produção.</w:t>
+      </w:r>
+    </w:p>
+    <w:p>
+      <w:pPr>
+        <w:jc w:val="both"/>
+        <w:rPr>
+          <w:rFonts w:ascii="Arial" w:hAnsi="Arial" w:cs="Arial"/>
+          <w:color w:val="000000" w:themeColor="text1"/>
+          <w:sz w:val="24"/>
+          <w:szCs w:val="24"/>
+        </w:rPr>
+      </w:pPr>
+      <w:r>
+        <w:rPr>
+          <w:rFonts w:ascii="Arial" w:hAnsi="Arial" w:cs="Arial"/>
+          <w:color w:val="000000" w:themeColor="text1"/>
+          <w:sz w:val="24"/>
+          <w:szCs w:val="24"/>
+        </w:rPr>
+        <w:t xml:space="preserve">A produtividade e a qualidade do suco de cana de açúcar são profundamente influenciadas pelas condições climáticas prevalecentes durante os vários subperíodos do crescimento do cultivo. </w:t>
+      </w:r>
+    </w:p>
+    <w:p>
+      <w:pPr>
+        <w:jc w:val="both"/>
+        <w:rPr>
+          <w:rFonts w:ascii="Arial" w:hAnsi="Arial" w:cs="Arial"/>
+          <w:color w:val="000000" w:themeColor="text1"/>
+          <w:sz w:val="24"/>
+          <w:szCs w:val="24"/>
+        </w:rPr>
+      </w:pPr>
+      <w:r>
+        <w:rPr>
+          <w:rFonts w:ascii="Arial" w:hAnsi="Arial" w:cs="Arial"/>
+          <w:color w:val="000000" w:themeColor="text1"/>
+          <w:sz w:val="24"/>
+          <w:szCs w:val="24"/>
+        </w:rPr>
+        <w:t xml:space="preserve">A temperatura para o cultivo da cana é necessária ser controlada pois temperaturas elevadas favorecem a infecção por fungos e bactérias e prejudica diretamente a qualidade </w:t>
+      </w:r>
+      <w:r>
+        <w:rPr>
+          <w:rFonts w:ascii="Arial" w:hAnsi="Arial" w:cs="Arial"/>
+          <w:color w:val="000000" w:themeColor="text1"/>
+          <w:sz w:val="24"/>
+          <w:szCs w:val="24"/>
+        </w:rPr>
+        <w:t>da cana</w:t>
+      </w:r>
+      <w:r>
+        <w:rPr>
+          <w:rFonts w:ascii="Arial" w:hAnsi="Arial" w:cs="Arial"/>
+          <w:color w:val="000000" w:themeColor="text1"/>
+          <w:sz w:val="24"/>
+          <w:szCs w:val="24"/>
+        </w:rPr>
+        <w:t xml:space="preserve">-de-açúcar, enquanto </w:t>
+      </w:r>
+      <w:r>
+        <w:rPr>
+          <w:rFonts w:ascii="Arial" w:hAnsi="Arial" w:cs="Arial"/>
+          <w:color w:val="000000" w:themeColor="text1"/>
+          <w:sz w:val="24"/>
+          <w:szCs w:val="24"/>
+        </w:rPr>
+        <w:t>baixas temperaturas inibem a brotação da gema em cultivo e prende o crescimento de cana além de aumentar a acidez do plantio.</w:t>
+      </w:r>
+    </w:p>
+    <w:p>
+      <w:pPr>
+        <w:jc w:val="both"/>
+        <w:rPr>
+          <w:rFonts w:ascii="Arial" w:hAnsi="Arial" w:cs="Arial"/>
+          <w:color w:val="000000" w:themeColor="text1"/>
+          <w:sz w:val="24"/>
+          <w:szCs w:val="24"/>
+        </w:rPr>
+      </w:pPr>
+      <w:r>
+        <w:rPr>
+          <w:rFonts w:ascii="Arial" w:hAnsi="Arial" w:cs="Arial"/>
+          <w:color w:val="000000" w:themeColor="text1"/>
+          <w:sz w:val="24"/>
+          <w:szCs w:val="24"/>
+        </w:rPr>
+        <w:t>Em suma, uma lavoura de cana-de-açúcar se adapta muito bem às regiões de clima tropical, quente e úmido, cuja temperatura predominante está entre 19 ºC e 32 ºC.</w:t>
       </w:r>
       <w:r>
         <w:rPr>
@@ -347,301 +421,25 @@
         </w:rPr>
         <w:t xml:space="preserve"> </w:t>
       </w:r>
-      <w:r>
-        <w:rPr>
-          <w:rFonts w:ascii="Arial" w:hAnsi="Arial" w:cs="Arial"/>
-          <w:color w:val="000000" w:themeColor="text1"/>
-          <w:sz w:val="24"/>
-          <w:szCs w:val="24"/>
-        </w:rPr>
-        <w:t>através</w:t>
-      </w:r>
-      <w:r>
-        <w:rPr>
-          <w:rFonts w:ascii="Arial" w:hAnsi="Arial" w:cs="Arial"/>
-          <w:color w:val="000000" w:themeColor="text1"/>
-          <w:sz w:val="24"/>
-          <w:szCs w:val="24"/>
-        </w:rPr>
-        <w:t xml:space="preserve"> do Arduino.</w:t>
-      </w:r>
-      <w:r>
-        <w:rPr>
-          <w:rFonts w:ascii="Arial" w:hAnsi="Arial" w:cs="Arial"/>
-          <w:color w:val="000000" w:themeColor="text1"/>
-          <w:sz w:val="24"/>
-          <w:szCs w:val="24"/>
-        </w:rPr>
-        <w:t xml:space="preserve"> A </w:t>
-      </w:r>
-      <w:r>
-        <w:rPr>
-          <w:rFonts w:ascii="Arial" w:hAnsi="Arial" w:cs="Arial"/>
-          <w:color w:val="000000" w:themeColor="text1"/>
-          <w:sz w:val="24"/>
-          <w:szCs w:val="24"/>
-        </w:rPr>
-        <w:t xml:space="preserve">análise é realizada por meio de um sistema inteligente de </w:t>
-      </w:r>
-      <w:r>
-        <w:rPr>
-          <w:rFonts w:ascii="Arial" w:hAnsi="Arial" w:cs="Arial"/>
-          <w:color w:val="000000" w:themeColor="text1"/>
-          <w:sz w:val="24"/>
-          <w:szCs w:val="24"/>
-        </w:rPr>
-        <w:t>algoritmos</w:t>
-      </w:r>
-      <w:r>
-        <w:rPr>
-          <w:rFonts w:ascii="Arial" w:hAnsi="Arial" w:cs="Arial"/>
-          <w:color w:val="000000" w:themeColor="text1"/>
-          <w:sz w:val="24"/>
-          <w:szCs w:val="24"/>
-        </w:rPr>
-        <w:t xml:space="preserve"> onde nossa equipe analisa os dados </w:t>
-      </w:r>
-      <w:r>
-        <w:rPr>
-          <w:rFonts w:ascii="Arial" w:hAnsi="Arial" w:cs="Arial"/>
-          <w:color w:val="000000" w:themeColor="text1"/>
-          <w:sz w:val="24"/>
-          <w:szCs w:val="24"/>
-        </w:rPr>
-        <w:t>coletados</w:t>
-      </w:r>
-      <w:r>
-        <w:rPr>
-          <w:rFonts w:ascii="Arial" w:hAnsi="Arial" w:cs="Arial"/>
-          <w:color w:val="000000" w:themeColor="text1"/>
-          <w:sz w:val="24"/>
-          <w:szCs w:val="24"/>
-        </w:rPr>
-        <w:t xml:space="preserve"> de forma coesa e rápida.</w:t>
-      </w:r>
-      <w:r>
-        <w:rPr>
-          <w:rFonts w:ascii="Arial" w:hAnsi="Arial" w:cs="Arial"/>
-          <w:color w:val="000000" w:themeColor="text1"/>
-          <w:sz w:val="24"/>
-          <w:szCs w:val="24"/>
-        </w:rPr>
-        <w:t xml:space="preserve"> </w:t>
-      </w:r>
-      <w:r>
-        <w:rPr>
-          <w:rFonts w:ascii="Arial" w:hAnsi="Arial" w:cs="Arial"/>
-          <w:color w:val="000000" w:themeColor="text1"/>
-          <w:sz w:val="24"/>
-          <w:szCs w:val="24"/>
-        </w:rPr>
-        <w:t xml:space="preserve">Após uma </w:t>
-      </w:r>
-      <w:r>
-        <w:rPr>
-          <w:rFonts w:ascii="Arial" w:hAnsi="Arial" w:cs="Arial"/>
-          <w:color w:val="000000" w:themeColor="text1"/>
-          <w:sz w:val="24"/>
-          <w:szCs w:val="24"/>
-        </w:rPr>
-        <w:t>análise</w:t>
-      </w:r>
-      <w:r>
-        <w:rPr>
-          <w:rFonts w:ascii="Arial" w:hAnsi="Arial" w:cs="Arial"/>
-          <w:color w:val="000000" w:themeColor="text1"/>
-          <w:sz w:val="24"/>
-          <w:szCs w:val="24"/>
-        </w:rPr>
-        <w:t xml:space="preserve"> detalhada dos dados obtidos o sistema irá indicar recomendações para o produtor de acordo com o contexto de sua plantação com o intuito de uma melhor tomada de decisões e planejamento de sua produção.</w:t>
-      </w:r>
-    </w:p>
-    <w:p>
-      <w:pPr>
-        <w:jc w:val="both"/>
-        <w:rPr>
-          <w:rFonts w:ascii="Arial" w:hAnsi="Arial" w:cs="Arial"/>
-          <w:color w:val="000000" w:themeColor="text1"/>
-          <w:sz w:val="24"/>
-          <w:szCs w:val="24"/>
-        </w:rPr>
-      </w:pPr>
-      <w:r>
-        <w:rPr>
-          <w:rFonts w:ascii="Arial" w:hAnsi="Arial" w:cs="Arial"/>
-          <w:color w:val="000000" w:themeColor="text1"/>
-          <w:sz w:val="24"/>
-          <w:szCs w:val="24"/>
-        </w:rPr>
-        <w:t>A produtividade e a qualidade do suco de cana de açúcar são profundamente</w:t>
-      </w:r>
-      <w:r>
-        <w:rPr>
-          <w:rFonts w:ascii="Arial" w:hAnsi="Arial" w:cs="Arial"/>
-          <w:color w:val="000000" w:themeColor="text1"/>
-          <w:sz w:val="24"/>
-          <w:szCs w:val="24"/>
-        </w:rPr>
-        <w:t xml:space="preserve"> </w:t>
-      </w:r>
-      <w:r>
-        <w:rPr>
-          <w:rFonts w:ascii="Arial" w:hAnsi="Arial" w:cs="Arial"/>
-          <w:color w:val="000000" w:themeColor="text1"/>
-          <w:sz w:val="24"/>
-          <w:szCs w:val="24"/>
-        </w:rPr>
-        <w:t xml:space="preserve">influenciadas pelas condições climáticas prevalecentes durante os vários </w:t>
-      </w:r>
-      <w:r>
-        <w:rPr>
-          <w:rFonts w:ascii="Arial" w:hAnsi="Arial" w:cs="Arial"/>
-          <w:color w:val="000000" w:themeColor="text1"/>
-          <w:sz w:val="24"/>
-          <w:szCs w:val="24"/>
-        </w:rPr>
-        <w:t xml:space="preserve">subperíodos </w:t>
-      </w:r>
-      <w:r>
-        <w:rPr>
-          <w:rFonts w:ascii="Arial" w:hAnsi="Arial" w:cs="Arial"/>
-          <w:color w:val="000000" w:themeColor="text1"/>
-          <w:sz w:val="24"/>
-          <w:szCs w:val="24"/>
-        </w:rPr>
-        <w:t xml:space="preserve">do crescimento do cultivo. </w:t>
-      </w:r>
-    </w:p>
-    <w:p>
-      <w:pPr>
-        <w:jc w:val="both"/>
-        <w:rPr>
-          <w:rFonts w:ascii="Arial" w:hAnsi="Arial" w:cs="Arial"/>
-          <w:color w:val="000000" w:themeColor="text1"/>
-          <w:sz w:val="24"/>
-          <w:szCs w:val="24"/>
-        </w:rPr>
-      </w:pPr>
-      <w:r>
-        <w:rPr>
-          <w:rFonts w:ascii="Arial" w:hAnsi="Arial" w:cs="Arial"/>
-          <w:color w:val="000000" w:themeColor="text1"/>
-          <w:sz w:val="24"/>
-          <w:szCs w:val="24"/>
-        </w:rPr>
-        <w:t xml:space="preserve">A temperatura para o cultivo da cana é necessária ser controlada pois temperaturas elevadas favorecem a infecção por fungos e bactérias e prejudica diretamente a qualidade </w:t>
-      </w:r>
-      <w:r>
-        <w:rPr>
-          <w:rFonts w:ascii="Arial" w:hAnsi="Arial" w:cs="Arial"/>
-          <w:color w:val="000000" w:themeColor="text1"/>
-          <w:sz w:val="24"/>
-          <w:szCs w:val="24"/>
-        </w:rPr>
-        <w:t>da cana</w:t>
-      </w:r>
-      <w:r>
-        <w:rPr>
-          <w:rFonts w:ascii="Arial" w:hAnsi="Arial" w:cs="Arial"/>
-          <w:color w:val="000000" w:themeColor="text1"/>
-          <w:sz w:val="24"/>
-          <w:szCs w:val="24"/>
-        </w:rPr>
-        <w:t xml:space="preserve">-de-açúcar, enquanto </w:t>
-      </w:r>
-      <w:r>
-        <w:rPr>
-          <w:rFonts w:ascii="Arial" w:hAnsi="Arial" w:cs="Arial"/>
-          <w:color w:val="000000" w:themeColor="text1"/>
-          <w:sz w:val="24"/>
-          <w:szCs w:val="24"/>
-        </w:rPr>
-        <w:t>baixas temperaturas inibem a brotação da gema em cultivo e prende o crescimento de cana além de aumentar a acidez do plantio.</w:t>
-      </w:r>
-    </w:p>
-    <w:p>
-      <w:pPr>
-        <w:jc w:val="both"/>
-        <w:rPr>
-          <w:rFonts w:ascii="Arial" w:hAnsi="Arial" w:cs="Arial"/>
-          <w:color w:val="000000" w:themeColor="text1"/>
-          <w:sz w:val="24"/>
-          <w:szCs w:val="24"/>
-        </w:rPr>
-      </w:pPr>
-      <w:r>
-        <w:rPr>
-          <w:rFonts w:ascii="Arial" w:hAnsi="Arial" w:cs="Arial"/>
-          <w:color w:val="000000" w:themeColor="text1"/>
-          <w:sz w:val="24"/>
-          <w:szCs w:val="24"/>
-        </w:rPr>
-        <w:t>Em suma, uma lavoura de cana-de-açúcar se adapta muito bem às regiões de clima tropical, quente e úmido, cuja temperatura predominante está entre 19 ºC e 32 ºC.</w:t>
-      </w:r>
-      <w:r>
-        <w:rPr>
-          <w:rFonts w:ascii="Arial" w:hAnsi="Arial" w:cs="Arial"/>
-          <w:color w:val="000000" w:themeColor="text1"/>
-          <w:sz w:val="24"/>
-          <w:szCs w:val="24"/>
-        </w:rPr>
-        <w:t xml:space="preserve"> </w:t>
-      </w:r>
-    </w:p>
-    <w:p>
-      <w:pPr>
-        <w:jc w:val="both"/>
-        <w:rPr>
-          <w:rFonts w:ascii="Arial" w:hAnsi="Arial" w:cs="Arial"/>
-          <w:color w:val="000000" w:themeColor="text1"/>
-          <w:sz w:val="24"/>
-          <w:szCs w:val="24"/>
-        </w:rPr>
-      </w:pPr>
-      <w:r>
-        <w:rPr>
-          <w:rFonts w:ascii="Arial" w:hAnsi="Arial" w:cs="Arial"/>
-          <w:color w:val="000000" w:themeColor="text1"/>
-          <w:sz w:val="24"/>
-          <w:szCs w:val="24"/>
-        </w:rPr>
-        <w:t>O</w:t>
-      </w:r>
-      <w:r>
-        <w:rPr>
-          <w:rFonts w:ascii="Arial" w:hAnsi="Arial" w:cs="Arial"/>
-          <w:color w:val="000000" w:themeColor="text1"/>
-          <w:sz w:val="24"/>
-          <w:szCs w:val="24"/>
-        </w:rPr>
-        <w:t xml:space="preserve"> alto nível de umidade favorece o alongamento de cana de forma rápida durante o período de crescimento, enquanto na fase de amadurecimento um valor moderado é recomendado</w:t>
-      </w:r>
-      <w:r>
-        <w:rPr>
-          <w:rFonts w:ascii="Arial" w:hAnsi="Arial" w:cs="Arial"/>
-          <w:color w:val="000000" w:themeColor="text1"/>
-          <w:sz w:val="24"/>
-          <w:szCs w:val="24"/>
-        </w:rPr>
-        <w:t xml:space="preserve"> para favorecer o acúmulo de açúcar</w:t>
-      </w:r>
-      <w:r>
-        <w:rPr>
-          <w:rFonts w:ascii="Arial" w:hAnsi="Arial" w:cs="Arial"/>
-          <w:color w:val="000000" w:themeColor="text1"/>
-          <w:sz w:val="24"/>
-          <w:szCs w:val="24"/>
-        </w:rPr>
-        <w:t>.</w:t>
-      </w:r>
-      <w:r>
-        <w:rPr>
-          <w:rFonts w:ascii="Arial" w:hAnsi="Arial" w:cs="Arial"/>
-          <w:color w:val="000000" w:themeColor="text1"/>
-          <w:sz w:val="24"/>
-          <w:szCs w:val="24"/>
-        </w:rPr>
-        <w:t xml:space="preserve"> Por conta disso o controle da umidade é essencial durante as fases do plantio, visando reduzir também as proliferações de fungos.</w:t>
+    </w:p>
+    <w:p>
+      <w:pPr>
+        <w:jc w:val="both"/>
+        <w:rPr>
+          <w:rFonts w:ascii="Arial" w:hAnsi="Arial" w:cs="Arial"/>
+          <w:color w:val="000000" w:themeColor="text1"/>
+          <w:sz w:val="24"/>
+          <w:szCs w:val="24"/>
+        </w:rPr>
+      </w:pPr>
+      <w:r>
+        <w:rPr>
+          <w:rFonts w:ascii="Arial" w:hAnsi="Arial" w:cs="Arial"/>
+          <w:color w:val="000000" w:themeColor="text1"/>
+          <w:sz w:val="24"/>
+          <w:szCs w:val="24"/>
+        </w:rPr>
+        <w:t>O alto nível de umidade favorece o alongamento de cana de forma rápida durante o período de crescimento, enquanto na fase de amadurecimento um valor moderado é recomendado para favorecer o acúmulo de açúcar. Por conta disso o controle da umidade é essencial durante as fases do plantio, visando reduzir também as proliferações de fungos.</w:t>
       </w:r>
     </w:p>
     <w:p>
@@ -665,124 +463,34 @@
           <w:szCs w:val="24"/>
         </w:rPr>
         <w:lastRenderedPageBreak/>
-        <w:t>Assim foi estabelecido ao nosso projeto, uma faixa de temperatura ideal (</w:t>
-      </w:r>
-      <w:r>
-        <w:rPr>
-          <w:rFonts w:ascii="Arial" w:hAnsi="Arial" w:cs="Arial"/>
-          <w:color w:val="000000" w:themeColor="text1"/>
-          <w:sz w:val="24"/>
-          <w:szCs w:val="24"/>
-        </w:rPr>
-        <w:t>25</w:t>
-      </w:r>
-      <w:r>
-        <w:rPr>
-          <w:rFonts w:ascii="Arial" w:hAnsi="Arial" w:cs="Arial"/>
-          <w:color w:val="000000" w:themeColor="text1"/>
-          <w:sz w:val="24"/>
-          <w:szCs w:val="24"/>
-        </w:rPr>
-        <w:t xml:space="preserve">ºC a </w:t>
-      </w:r>
-      <w:r>
-        <w:rPr>
-          <w:rFonts w:ascii="Arial" w:hAnsi="Arial" w:cs="Arial"/>
-          <w:color w:val="000000" w:themeColor="text1"/>
-          <w:sz w:val="24"/>
-          <w:szCs w:val="24"/>
-        </w:rPr>
-        <w:t>27</w:t>
-      </w:r>
-      <w:r>
-        <w:rPr>
-          <w:rFonts w:ascii="Arial" w:hAnsi="Arial" w:cs="Arial"/>
-          <w:color w:val="000000" w:themeColor="text1"/>
-          <w:sz w:val="24"/>
-          <w:szCs w:val="24"/>
-        </w:rPr>
-        <w:t>ºC) na cor verde para notificar, uma temperatura de alerta (</w:t>
-      </w:r>
-      <w:r>
-        <w:rPr>
-          <w:rFonts w:ascii="Arial" w:hAnsi="Arial" w:cs="Arial"/>
-          <w:color w:val="000000" w:themeColor="text1"/>
-          <w:sz w:val="24"/>
-          <w:szCs w:val="24"/>
-        </w:rPr>
-        <w:t>30</w:t>
-      </w:r>
-      <w:r>
-        <w:rPr>
-          <w:rFonts w:ascii="Arial" w:hAnsi="Arial" w:cs="Arial"/>
-          <w:color w:val="000000" w:themeColor="text1"/>
-          <w:sz w:val="24"/>
-          <w:szCs w:val="24"/>
-        </w:rPr>
-        <w:t>ºC) na cor amarela, uma temperatura de emergência (</w:t>
-      </w:r>
-      <w:r>
-        <w:rPr>
-          <w:rFonts w:ascii="Arial" w:hAnsi="Arial" w:cs="Arial"/>
-          <w:color w:val="000000" w:themeColor="text1"/>
-          <w:sz w:val="24"/>
-          <w:szCs w:val="24"/>
-        </w:rPr>
-        <w:t>3</w:t>
-      </w:r>
-      <w:r>
-        <w:rPr>
-          <w:rFonts w:ascii="Arial" w:hAnsi="Arial" w:cs="Arial"/>
-          <w:color w:val="000000" w:themeColor="text1"/>
-          <w:sz w:val="24"/>
-          <w:szCs w:val="24"/>
-        </w:rPr>
-        <w:t>2</w:t>
-      </w:r>
-      <w:r>
-        <w:rPr>
-          <w:rFonts w:ascii="Arial" w:hAnsi="Arial" w:cs="Arial"/>
-          <w:color w:val="000000" w:themeColor="text1"/>
-          <w:sz w:val="24"/>
-          <w:szCs w:val="24"/>
-        </w:rPr>
-        <w:t>ºC) na</w:t>
-      </w:r>
-      <w:r>
-        <w:rPr>
-          <w:rFonts w:ascii="Arial" w:hAnsi="Arial" w:cs="Arial"/>
-          <w:color w:val="000000" w:themeColor="text1"/>
-          <w:sz w:val="24"/>
-          <w:szCs w:val="24"/>
-        </w:rPr>
-        <w:t xml:space="preserve"> cor laranja e uma temperatura critica (</w:t>
-      </w:r>
-      <w:r>
-        <w:rPr>
-          <w:rFonts w:ascii="Arial" w:hAnsi="Arial" w:cs="Arial"/>
-          <w:color w:val="000000" w:themeColor="text1"/>
-          <w:sz w:val="24"/>
-          <w:szCs w:val="24"/>
-        </w:rPr>
-        <w:t>34</w:t>
-      </w:r>
-      <w:r>
-        <w:rPr>
-          <w:rFonts w:ascii="Arial" w:hAnsi="Arial" w:cs="Arial"/>
-          <w:color w:val="000000" w:themeColor="text1"/>
-          <w:sz w:val="24"/>
-          <w:szCs w:val="24"/>
-        </w:rPr>
-        <w:t>ºC ~) na cor vermelha.</w:t>
-      </w:r>
-      <w:r>
-        <w:rPr>
-          <w:rFonts w:ascii="Arial" w:hAnsi="Arial" w:cs="Arial"/>
-          <w:color w:val="000000" w:themeColor="text1"/>
-          <w:sz w:val="24"/>
-          <w:szCs w:val="24"/>
-        </w:rPr>
-        <w:t xml:space="preserve"> E para a umidade também foram definidos faixas ideais, de alertas, de emergência e críticas com as mesmas cores determinadas à temperatura.</w:t>
+        <w:t>Assim foi estabelecido ao nosso projeto, faixa</w:t>
+      </w:r>
+      <w:r>
+        <w:rPr>
+          <w:rFonts w:ascii="Arial" w:hAnsi="Arial" w:cs="Arial"/>
+          <w:color w:val="000000" w:themeColor="text1"/>
+          <w:sz w:val="24"/>
+          <w:szCs w:val="24"/>
+        </w:rPr>
+        <w:t>s</w:t>
+      </w:r>
+      <w:r>
+        <w:rPr>
+          <w:rFonts w:ascii="Arial" w:hAnsi="Arial" w:cs="Arial"/>
+          <w:color w:val="000000" w:themeColor="text1"/>
+          <w:sz w:val="24"/>
+          <w:szCs w:val="24"/>
+        </w:rPr>
+        <w:t xml:space="preserve"> de temperatura</w:t>
+      </w:r>
+      <w:r>
+        <w:rPr>
+          <w:rFonts w:ascii="Arial" w:hAnsi="Arial" w:cs="Arial"/>
+          <w:color w:val="000000" w:themeColor="text1"/>
+          <w:sz w:val="24"/>
+          <w:szCs w:val="24"/>
+        </w:rPr>
+        <w:t>:</w:t>
       </w:r>
     </w:p>
     <w:p>
@@ -805,7 +513,79 @@
           <w:sz w:val="24"/>
           <w:szCs w:val="24"/>
         </w:rPr>
-        <w:t>Assim como se pode observar abaixo:</w:t>
+        <w:t>I</w:t>
+      </w:r>
+      <w:r>
+        <w:rPr>
+          <w:rFonts w:ascii="Arial" w:hAnsi="Arial" w:cs="Arial"/>
+          <w:color w:val="000000" w:themeColor="text1"/>
+          <w:sz w:val="24"/>
+          <w:szCs w:val="24"/>
+        </w:rPr>
+        <w:t xml:space="preserve">deal </w:t>
+      </w:r>
+      <w:r>
+        <w:rPr>
+          <w:rFonts w:ascii="Arial" w:hAnsi="Arial" w:cs="Arial"/>
+          <w:color w:val="000000" w:themeColor="text1"/>
+          <w:sz w:val="24"/>
+          <w:szCs w:val="24"/>
+        </w:rPr>
+        <w:t>entre</w:t>
+      </w:r>
+      <w:r>
+        <w:rPr>
+          <w:rFonts w:ascii="Arial" w:hAnsi="Arial" w:cs="Arial"/>
+          <w:color w:val="000000" w:themeColor="text1"/>
+          <w:sz w:val="24"/>
+          <w:szCs w:val="24"/>
+        </w:rPr>
+        <w:t xml:space="preserve"> </w:t>
+      </w:r>
+      <w:r>
+        <w:rPr>
+          <w:rFonts w:ascii="Arial" w:hAnsi="Arial" w:cs="Arial"/>
+          <w:color w:val="000000" w:themeColor="text1"/>
+          <w:sz w:val="24"/>
+          <w:szCs w:val="24"/>
+        </w:rPr>
+        <w:t>25</w:t>
+      </w:r>
+      <w:r>
+        <w:rPr>
+          <w:rFonts w:ascii="Arial" w:hAnsi="Arial" w:cs="Arial"/>
+          <w:color w:val="000000" w:themeColor="text1"/>
+          <w:sz w:val="24"/>
+          <w:szCs w:val="24"/>
+        </w:rPr>
+        <w:t xml:space="preserve">ºC a </w:t>
+      </w:r>
+      <w:r>
+        <w:rPr>
+          <w:rFonts w:ascii="Arial" w:hAnsi="Arial" w:cs="Arial"/>
+          <w:color w:val="000000" w:themeColor="text1"/>
+          <w:sz w:val="24"/>
+          <w:szCs w:val="24"/>
+        </w:rPr>
+        <w:t>27</w:t>
+      </w:r>
+      <w:r>
+        <w:rPr>
+          <w:rFonts w:ascii="Arial" w:hAnsi="Arial" w:cs="Arial"/>
+          <w:color w:val="000000" w:themeColor="text1"/>
+          <w:sz w:val="24"/>
+          <w:szCs w:val="24"/>
+        </w:rPr>
+        <w:t>ºC na cor verde</w:t>
+      </w:r>
+      <w:r>
+        <w:rPr>
+          <w:rFonts w:ascii="Arial" w:hAnsi="Arial" w:cs="Arial"/>
+          <w:color w:val="000000" w:themeColor="text1"/>
+          <w:sz w:val="24"/>
+          <w:szCs w:val="24"/>
+        </w:rPr>
+        <w:t>;</w:t>
       </w:r>
     </w:p>
     <w:p>
@@ -817,14 +597,258 @@
         <w:rPr>
           <w:rFonts w:ascii="Arial" w:hAnsi="Arial" w:cs="Arial"/>
           <w:color w:val="000000" w:themeColor="text1"/>
-        </w:rPr>
-      </w:pPr>
-      <w:r>
+          <w:sz w:val="24"/>
+          <w:szCs w:val="24"/>
+        </w:rPr>
+      </w:pPr>
+      <w:r>
+        <w:rPr>
+          <w:rFonts w:ascii="Arial" w:hAnsi="Arial" w:cs="Arial"/>
+          <w:color w:val="000000" w:themeColor="text1"/>
+          <w:sz w:val="24"/>
+          <w:szCs w:val="24"/>
+        </w:rPr>
+        <w:t>A</w:t>
+      </w:r>
+      <w:r>
+        <w:rPr>
+          <w:rFonts w:ascii="Arial" w:hAnsi="Arial" w:cs="Arial"/>
+          <w:color w:val="000000" w:themeColor="text1"/>
+          <w:sz w:val="24"/>
+          <w:szCs w:val="24"/>
+        </w:rPr>
+        <w:t>lerta</w:t>
+      </w:r>
+      <w:r>
+        <w:rPr>
+          <w:rFonts w:ascii="Arial" w:hAnsi="Arial" w:cs="Arial"/>
+          <w:color w:val="000000" w:themeColor="text1"/>
+          <w:sz w:val="24"/>
+          <w:szCs w:val="24"/>
+        </w:rPr>
+        <w:t xml:space="preserve"> entre 21ºC e 25ºC ou 27ºC e 32ºC </w:t>
+      </w:r>
+      <w:r>
+        <w:rPr>
+          <w:rFonts w:ascii="Arial" w:hAnsi="Arial" w:cs="Arial"/>
+          <w:color w:val="000000" w:themeColor="text1"/>
+          <w:sz w:val="24"/>
+          <w:szCs w:val="24"/>
+        </w:rPr>
+        <w:t>na cor amarela</w:t>
+      </w:r>
+      <w:r>
+        <w:rPr>
+          <w:rFonts w:ascii="Arial" w:hAnsi="Arial" w:cs="Arial"/>
+          <w:color w:val="000000" w:themeColor="text1"/>
+          <w:sz w:val="24"/>
+          <w:szCs w:val="24"/>
+        </w:rPr>
+        <w:t>;</w:t>
+      </w:r>
+    </w:p>
+    <w:p>
+      <w:pPr>
+        <w:shd w:val="clear" w:color="auto" w:fill="FFFFFF"/>
+        <w:spacing w:line="240" w:lineRule="auto"/>
+        <w:jc w:val="both"/>
+        <w:textAlignment w:val="baseline"/>
+        <w:rPr>
+          <w:rFonts w:ascii="Arial" w:hAnsi="Arial" w:cs="Arial"/>
+          <w:color w:val="000000" w:themeColor="text1"/>
+          <w:sz w:val="24"/>
+          <w:szCs w:val="24"/>
+        </w:rPr>
+      </w:pPr>
+      <w:r>
+        <w:rPr>
+          <w:rFonts w:ascii="Arial" w:hAnsi="Arial" w:cs="Arial"/>
+          <w:color w:val="000000" w:themeColor="text1"/>
+          <w:sz w:val="24"/>
+          <w:szCs w:val="24"/>
+        </w:rPr>
+        <w:t>E</w:t>
+      </w:r>
+      <w:r>
+        <w:rPr>
+          <w:rFonts w:ascii="Arial" w:hAnsi="Arial" w:cs="Arial"/>
+          <w:color w:val="000000" w:themeColor="text1"/>
+          <w:sz w:val="24"/>
+          <w:szCs w:val="24"/>
+        </w:rPr>
+        <w:t xml:space="preserve">mergência </w:t>
+      </w:r>
+      <w:r>
+        <w:rPr>
+          <w:rFonts w:ascii="Arial" w:hAnsi="Arial" w:cs="Arial"/>
+          <w:color w:val="000000" w:themeColor="text1"/>
+          <w:sz w:val="24"/>
+          <w:szCs w:val="24"/>
+        </w:rPr>
+        <w:t>entre</w:t>
+      </w:r>
+      <w:r>
+        <w:rPr>
+          <w:rFonts w:ascii="Arial" w:hAnsi="Arial" w:cs="Arial"/>
+          <w:color w:val="000000" w:themeColor="text1"/>
+          <w:sz w:val="24"/>
+          <w:szCs w:val="24"/>
+        </w:rPr>
+        <w:t xml:space="preserve"> </w:t>
+      </w:r>
+      <w:r>
+        <w:rPr>
+          <w:rFonts w:ascii="Arial" w:hAnsi="Arial" w:cs="Arial"/>
+          <w:color w:val="000000" w:themeColor="text1"/>
+          <w:sz w:val="24"/>
+          <w:szCs w:val="24"/>
+        </w:rPr>
+        <w:t>11</w:t>
+      </w:r>
+      <w:r>
+        <w:rPr>
+          <w:rFonts w:ascii="Arial" w:hAnsi="Arial" w:cs="Arial"/>
+          <w:color w:val="000000" w:themeColor="text1"/>
+          <w:sz w:val="24"/>
+          <w:szCs w:val="24"/>
+        </w:rPr>
+        <w:t>ºC</w:t>
+      </w:r>
+      <w:r>
+        <w:rPr>
+          <w:rFonts w:ascii="Arial" w:hAnsi="Arial" w:cs="Arial"/>
+          <w:color w:val="000000" w:themeColor="text1"/>
+          <w:sz w:val="24"/>
+          <w:szCs w:val="24"/>
+        </w:rPr>
+        <w:t xml:space="preserve"> e 22ºC ou</w:t>
+      </w:r>
+      <w:r>
+        <w:rPr>
+          <w:rFonts w:ascii="Arial" w:hAnsi="Arial" w:cs="Arial"/>
+          <w:color w:val="000000" w:themeColor="text1"/>
+          <w:sz w:val="24"/>
+          <w:szCs w:val="24"/>
+        </w:rPr>
+        <w:t xml:space="preserve"> 30ºC </w:t>
+      </w:r>
+      <w:r>
+        <w:rPr>
+          <w:rFonts w:ascii="Arial" w:hAnsi="Arial" w:cs="Arial"/>
+          <w:color w:val="000000" w:themeColor="text1"/>
+          <w:sz w:val="24"/>
+          <w:szCs w:val="24"/>
+        </w:rPr>
+        <w:t xml:space="preserve"> </w:t>
+      </w:r>
+      <w:r>
+        <w:rPr>
+          <w:rFonts w:ascii="Arial" w:hAnsi="Arial" w:cs="Arial"/>
+          <w:color w:val="000000" w:themeColor="text1"/>
+          <w:sz w:val="24"/>
+          <w:szCs w:val="24"/>
+        </w:rPr>
+        <w:t xml:space="preserve"> </w:t>
+      </w:r>
+      <w:r>
+        <w:rPr>
+          <w:rFonts w:ascii="Arial" w:hAnsi="Arial" w:cs="Arial"/>
+          <w:color w:val="000000" w:themeColor="text1"/>
+          <w:sz w:val="24"/>
+          <w:szCs w:val="24"/>
+        </w:rPr>
+        <w:t xml:space="preserve">na cor laranja </w:t>
+      </w:r>
+      <w:r>
+        <w:rPr>
+          <w:rFonts w:ascii="Arial" w:hAnsi="Arial" w:cs="Arial"/>
+          <w:color w:val="000000" w:themeColor="text1"/>
+          <w:sz w:val="24"/>
+          <w:szCs w:val="24"/>
+        </w:rPr>
+        <w:t>ou acima de 32ºC</w:t>
+      </w:r>
+      <w:r>
+        <w:rPr>
+          <w:rFonts w:ascii="Arial" w:hAnsi="Arial" w:cs="Arial"/>
+          <w:color w:val="000000" w:themeColor="text1"/>
+          <w:sz w:val="24"/>
+          <w:szCs w:val="24"/>
+        </w:rPr>
+        <w:t xml:space="preserve"> uma temperatura critica (</w:t>
+      </w:r>
+      <w:r>
+        <w:rPr>
+          <w:rFonts w:ascii="Arial" w:hAnsi="Arial" w:cs="Arial"/>
+          <w:color w:val="000000" w:themeColor="text1"/>
+          <w:sz w:val="24"/>
+          <w:szCs w:val="24"/>
+        </w:rPr>
+        <w:t>34</w:t>
+      </w:r>
+      <w:r>
+        <w:rPr>
+          <w:rFonts w:ascii="Arial" w:hAnsi="Arial" w:cs="Arial"/>
+          <w:color w:val="000000" w:themeColor="text1"/>
+          <w:sz w:val="24"/>
+          <w:szCs w:val="24"/>
+        </w:rPr>
+        <w:t>ºC ~) na cor vermelha.</w:t>
+      </w:r>
+      <w:r>
+        <w:rPr>
+          <w:rFonts w:ascii="Arial" w:hAnsi="Arial" w:cs="Arial"/>
+          <w:color w:val="000000" w:themeColor="text1"/>
+          <w:sz w:val="24"/>
+          <w:szCs w:val="24"/>
+        </w:rPr>
+        <w:t xml:space="preserve"> E para a umidade também foram definidos faixas ideais, de alertas, de emergência e críticas com as mesmas cores determinadas à temperatura.</w:t>
+      </w:r>
+    </w:p>
+    <w:p>
+      <w:pPr>
+        <w:shd w:val="clear" w:color="auto" w:fill="FFFFFF"/>
+        <w:spacing w:line="240" w:lineRule="auto"/>
+        <w:jc w:val="both"/>
+        <w:textAlignment w:val="baseline"/>
+        <w:rPr>
+          <w:rFonts w:ascii="Arial" w:hAnsi="Arial" w:cs="Arial"/>
+          <w:color w:val="000000" w:themeColor="text1"/>
+          <w:sz w:val="24"/>
+          <w:szCs w:val="24"/>
+        </w:rPr>
+      </w:pPr>
+      <w:r>
+        <w:rPr>
+          <w:rFonts w:ascii="Arial" w:hAnsi="Arial" w:cs="Arial"/>
+          <w:color w:val="000000" w:themeColor="text1"/>
+          <w:sz w:val="24"/>
+          <w:szCs w:val="24"/>
+        </w:rPr>
+        <w:t>Assim como se pode observar abaixo:</w:t>
+      </w:r>
+    </w:p>
+    <w:p>
+      <w:pPr>
+        <w:shd w:val="clear" w:color="auto" w:fill="FFFFFF"/>
+        <w:spacing w:line="240" w:lineRule="auto"/>
+        <w:jc w:val="both"/>
+        <w:textAlignment w:val="baseline"/>
+        <w:rPr>
+          <w:rFonts w:ascii="Arial" w:hAnsi="Arial" w:cs="Arial"/>
+          <w:color w:val="000000" w:themeColor="text1"/>
+        </w:rPr>
+      </w:pPr>
+      <w:r>
+        <w:rPr>
+          <w:rFonts w:ascii="Arial" w:hAnsi="Arial" w:cs="Arial"/>
+          <w:color w:val="000000" w:themeColor="text1"/>
+        </w:rPr>
         <w:drawing>
-          <wp:inline distT="0" distB="0" distL="0" distR="0" wp14:anchorId="7A06AE07" wp14:editId="735C6E81">
-            <wp:extent cx="5438898" cy="1158260"/>
-            <wp:effectExtent l="0" t="0" r="9525" b="3810"/>
-            <wp:docPr id="2" name="Imagem 2"/>
+          <wp:inline distT="0" distB="0" distL="0" distR="0" wp14:anchorId="6B4ABBE2" wp14:editId="6D7AA4B9">
+            <wp:extent cx="5400040" cy="593725"/>
+            <wp:effectExtent l="0" t="0" r="0" b="0"/>
+            <wp:docPr id="1" name="Imagem 1"/>
             <wp:cNvGraphicFramePr>
               <a:graphicFrameLocks xmlns:a="http://schemas.openxmlformats.org/drawingml/2006/main" noChangeAspect="1"/>
             </wp:cNvGraphicFramePr>
@@ -832,41 +856,114 @@
               <a:graphicData uri="http://schemas.openxmlformats.org/drawingml/2006/picture">
                 <pic:pic xmlns:pic="http://schemas.openxmlformats.org/drawingml/2006/picture">
                   <pic:nvPicPr>
-                    <pic:cNvPr id="0" name="Picture 1"/>
-                    <pic:cNvPicPr>
-                      <a:picLocks noChangeAspect="1" noChangeArrowheads="1"/>
-                    </pic:cNvPicPr>
+                    <pic:cNvPr id="1" name=""/>
+                    <pic:cNvPicPr/>
                   </pic:nvPicPr>
                   <pic:blipFill>
-                    <a:blip r:embed="rId5">
-                      <a:extLst>
-                        <a:ext uri="{28A0092B-C50C-407E-A947-70E740481C1C}">
-                          <a14:useLocalDpi xmlns:a14="http://schemas.microsoft.com/office/drawing/2010/main" val="0"/>
-                        </a:ext>
-                      </a:extLst>
-                    </a:blip>
-                    <a:srcRect/>
+                    <a:blip r:embed="rId5"/>
                     <a:stretch>
                       <a:fillRect/>
                     </a:stretch>
                   </pic:blipFill>
-                  <pic:spPr bwMode="auto">
+                  <pic:spPr>
                     <a:xfrm>
                       <a:off x="0" y="0"/>
-                      <a:ext cx="5459923" cy="1162738"/>
+                      <a:ext cx="5400040" cy="593725"/>
                     </a:xfrm>
                     <a:prstGeom prst="rect">
                       <a:avLst/>
                     </a:prstGeom>
-                    <a:noFill/>
-                    <a:ln>
-                      <a:noFill/>
-                    </a:ln>
                   </pic:spPr>
                 </pic:pic>
               </a:graphicData>
             </a:graphic>
           </wp:inline>
+        </w:drawing>
+      </w:r>
+    </w:p>
+    <w:p>
+      <w:pPr>
+        <w:shd w:val="clear" w:color="auto" w:fill="FFFFFF"/>
+        <w:spacing w:line="240" w:lineRule="auto"/>
+        <w:jc w:val="both"/>
+        <w:textAlignment w:val="baseline"/>
+        <w:rPr>
+          <w:rFonts w:ascii="Arial" w:hAnsi="Arial" w:cs="Arial"/>
+          <w:color w:val="000000" w:themeColor="text1"/>
+        </w:rPr>
+      </w:pPr>
+    </w:p>
+    <w:p>
+      <w:pPr>
+        <w:shd w:val="clear" w:color="auto" w:fill="FFFFFF"/>
+        <w:spacing w:line="240" w:lineRule="auto"/>
+        <w:jc w:val="both"/>
+        <w:textAlignment w:val="baseline"/>
+        <w:rPr>
+          <w:rFonts w:ascii="Arial" w:hAnsi="Arial" w:cs="Arial"/>
+          <w:color w:val="000000" w:themeColor="text1"/>
+        </w:rPr>
+      </w:pPr>
+      <w:r>
+        <w:rPr>
+          <w:rFonts w:ascii="Arial" w:hAnsi="Arial" w:cs="Arial"/>
+          <w:color w:val="000000" w:themeColor="text1"/>
+        </w:rPr>
+        <w:drawing>
+          <wp:anchor distT="0" distB="0" distL="114300" distR="114300" simplePos="0" relativeHeight="251659264" behindDoc="1" locked="0" layoutInCell="1" allowOverlap="1" wp14:anchorId="5CA9B4C2" wp14:editId="244EC41C">
+            <wp:simplePos x="0" y="0"/>
+            <wp:positionH relativeFrom="margin">
+              <wp:align>right</wp:align>
+            </wp:positionH>
+            <wp:positionV relativeFrom="paragraph">
+              <wp:posOffset>299085</wp:posOffset>
+            </wp:positionV>
+            <wp:extent cx="5400040" cy="585470"/>
+            <wp:effectExtent l="0" t="0" r="0" b="5080"/>
+            <wp:wrapSquare wrapText="bothSides"/>
+            <wp:docPr id="24" name="Imagem 23">
+              <a:extLst xmlns:a="http://schemas.openxmlformats.org/drawingml/2006/main">
+                <a:ext uri="{FF2B5EF4-FFF2-40B4-BE49-F238E27FC236}">
+                  <a16:creationId xmlns:a16="http://schemas.microsoft.com/office/drawing/2014/main" id="{17406BFD-6E6A-4F25-8603-BB3287338094}"/>
+                </a:ext>
+              </a:extLst>
+            </wp:docPr>
+            <wp:cNvGraphicFramePr>
+              <a:graphicFrameLocks xmlns:a="http://schemas.openxmlformats.org/drawingml/2006/main" noChangeAspect="1"/>
+            </wp:cNvGraphicFramePr>
+            <a:graphic xmlns:a="http://schemas.openxmlformats.org/drawingml/2006/main">
+              <a:graphicData uri="http://schemas.openxmlformats.org/drawingml/2006/picture">
+                <pic:pic xmlns:pic="http://schemas.openxmlformats.org/drawingml/2006/picture">
+                  <pic:nvPicPr>
+                    <pic:cNvPr id="24" name="Imagem 23">
+                      <a:extLst>
+                        <a:ext uri="{FF2B5EF4-FFF2-40B4-BE49-F238E27FC236}">
+                          <a16:creationId xmlns:a16="http://schemas.microsoft.com/office/drawing/2014/main" id="{17406BFD-6E6A-4F25-8603-BB3287338094}"/>
+                        </a:ext>
+                      </a:extLst>
+                    </pic:cNvPr>
+                    <pic:cNvPicPr>
+                      <a:picLocks noChangeAspect="1"/>
+                    </pic:cNvPicPr>
+                  </pic:nvPicPr>
+                  <pic:blipFill rotWithShape="1">
+                    <a:blip r:embed="rId6"/>
+                    <a:srcRect r="855" b="57690"/>
+                    <a:stretch/>
+                  </pic:blipFill>
+                  <pic:spPr>
+                    <a:xfrm>
+                      <a:off x="0" y="0"/>
+                      <a:ext cx="5400040" cy="585470"/>
+                    </a:xfrm>
+                    <a:prstGeom prst="rect">
+                      <a:avLst/>
+                    </a:prstGeom>
+                  </pic:spPr>
+                </pic:pic>
+              </a:graphicData>
+            </a:graphic>
+          </wp:anchor>
         </w:drawing>
       </w:r>
     </w:p>
@@ -947,7 +1044,7 @@
                     <pic:cNvPicPr/>
                   </pic:nvPicPr>
                   <pic:blipFill>
-                    <a:blip r:embed="rId6"/>
+                    <a:blip r:embed="rId7"/>
                     <a:stretch>
                       <a:fillRect/>
                     </a:stretch>
@@ -1054,6 +1151,7 @@
           <w:sz w:val="32"/>
           <w:szCs w:val="32"/>
         </w:rPr>
+        <w:lastRenderedPageBreak/>
         <w:t>Referências</w:t>
       </w:r>
     </w:p>
@@ -1064,7 +1162,7 @@
         <w:jc w:val="both"/>
         <w:textAlignment w:val="baseline"/>
       </w:pPr>
-      <w:hyperlink r:id="rId7" w:history="1">
+      <w:hyperlink r:id="rId8" w:history="1">
         <w:r>
           <w:rPr>
             <w:rStyle w:val="Hyperlink"/>
@@ -1084,7 +1182,7 @@
           <w:color w:val="333333"/>
         </w:rPr>
       </w:pPr>
-      <w:hyperlink r:id="rId8" w:history="1">
+      <w:hyperlink r:id="rId9" w:history="1">
         <w:r>
           <w:rPr>
             <w:rStyle w:val="Hyperlink"/>
@@ -1107,7 +1205,7 @@
 </file>
 
 <file path=word/numbering.xml><?xml version="1.0" encoding="utf-8"?>
-<w:numbering xmlns:wpc="http://schemas.microsoft.com/office/word/2010/wordprocessingCanvas" xmlns:cx="http://schemas.microsoft.com/office/drawing/2014/chartex" xmlns:cx1="http://schemas.microsoft.com/office/drawing/2015/9/8/chartex" xmlns:cx2="http://schemas.microsoft.com/office/drawing/2015/10/21/chartex" xmlns:cx3="http://schemas.microsoft.com/office/drawing/2016/5/9/chartex" xmlns:cx4="http://schemas.microsoft.com/office/drawing/2016/5/10/chartex" xmlns:cx5="http://schemas.microsoft.com/office/drawing/2016/5/11/chartex" xmlns:cx6="http://schemas.microsoft.com/office/drawing/2016/5/12/chartex" xmlns:cx7="http://schemas.microsoft.com/office/drawing/2016/5/13/chartex" xmlns:cx8="http://schemas.microsoft.com/office/drawing/2016/5/14/chartex" xmlns:mc="http://schemas.openxmlformats.org/markup-compatibility/2006" xmlns:aink="http://schemas.microsoft.com/office/drawing/2016/ink" xmlns:am3d="http://schemas.microsoft.com/office/drawing/2017/model3d" xmlns:o="urn:schemas-microsoft-com:office:office" xmlns:r="http://schemas.openxmlformats.org/officeDocument/2006/relationships" xmlns:m="http://schemas.openxmlformats.org/officeDocument/2006/math" xmlns:v="urn:schemas-microsoft-com:vml" xmlns:wp14="http://schemas.microsoft.com/office/word/2010/wordprocessingDrawing" xmlns:wp="http://schemas.openxmlformats.org/drawingml/2006/wordprocessingDrawing" xmlns:w10="urn:schemas-microsoft-com:office:word" xmlns:w="http://schemas.openxmlformats.org/wordprocessingml/2006/main" xmlns:w14="http://schemas.microsoft.com/office/word/2010/wordml" xmlns:w15="http://schemas.microsoft.com/office/word/2012/wordml" xmlns:w16cex="http://schemas.microsoft.com/office/word/2018/wordml/cex" xmlns:w16cid="http://schemas.microsoft.com/office/word/2016/wordml/cid" xmlns:w16="http://schemas.microsoft.com/office/word/2018/wordml" xmlns:w16se="http://schemas.microsoft.com/office/word/2015/wordml/symex" xmlns:wpg="http://schemas.microsoft.com/office/word/2010/wordprocessingGroup" xmlns:wpi="http://schemas.microsoft.com/office/word/2010/wordprocessingInk" xmlns:wne="http://schemas.microsoft.com/office/word/2006/wordml" xmlns:wps="http://schemas.microsoft.com/office/word/2010/wordprocessingShape" mc:Ignorable="w14 w15 w16se w16cid w16 w16cex wp14">
+<w:numbering xmlns:wpc="http://schemas.microsoft.com/office/word/2010/wordprocessingCanvas" xmlns:cx="http://schemas.microsoft.com/office/drawing/2014/chartex" xmlns:cx1="http://schemas.microsoft.com/office/drawing/2015/9/8/chartex" xmlns:cx2="http://schemas.microsoft.com/office/drawing/2015/10/21/chartex" xmlns:cx3="http://schemas.microsoft.com/office/drawing/2016/5/9/chartex" xmlns:cx4="http://schemas.microsoft.com/office/drawing/2016/5/10/chartex" xmlns:cx5="http://schemas.microsoft.com/office/drawing/2016/5/11/chartex" xmlns:cx6="http://schemas.microsoft.com/office/drawing/2016/5/12/chartex" xmlns:cx7="http://schemas.microsoft.com/office/drawing/2016/5/13/chartex" xmlns:cx8="http://schemas.microsoft.com/office/drawing/2016/5/14/chartex" xmlns:mc="http://schemas.openxmlformats.org/markup-compatibility/2006" xmlns:aink="http://schemas.microsoft.com/office/drawing/2016/ink" xmlns:am3d="http://schemas.microsoft.com/office/drawing/2017/model3d" xmlns:o="urn:schemas-microsoft-com:office:office" xmlns:r="http://schemas.openxmlformats.org/officeDocument/2006/relationships" xmlns:m="http://schemas.openxmlformats.org/officeDocument/2006/math" xmlns:v="urn:schemas-microsoft-com:vml" xmlns:wp14="http://schemas.microsoft.com/office/word/2010/wordprocessingDrawing" xmlns:wp="http://schemas.openxmlformats.org/drawingml/2006/wordprocessingDrawing" xmlns:w10="urn:schemas-microsoft-com:office:word" xmlns:w="http://schemas.openxmlformats.org/wordprocessingml/2006/main" xmlns:w14="http://schemas.microsoft.com/office/word/2010/wordml" xmlns:w15="http://schemas.microsoft.com/office/word/2012/wordml" xmlns:w16cex="http://schemas.microsoft.com/office/word/2018/wordml/cex" xmlns:w16cid="http://schemas.microsoft.com/office/word/2016/wordml/cid" xmlns:w16="http://schemas.microsoft.com/office/word/2018/wordml" xmlns:w16sdtdh="http://schemas.microsoft.com/office/word/2020/wordml/sdtdatahash" xmlns:w16se="http://schemas.microsoft.com/office/word/2015/wordml/symex" xmlns:wpg="http://schemas.microsoft.com/office/word/2010/wordprocessingGroup" xmlns:wpi="http://schemas.microsoft.com/office/word/2010/wordprocessingInk" xmlns:wne="http://schemas.microsoft.com/office/word/2006/wordml" xmlns:wps="http://schemas.microsoft.com/office/word/2010/wordprocessingShape" mc:Ignorable="w14 w15 w16se w16cid w16 w16cex w16sdtdh wp14">
   <w:abstractNum w:abstractNumId="0" w15:restartNumberingAfterBreak="0">
     <w:nsid w:val="30D645D9"/>
     <w:multiLevelType w:val="multilevel"/>
@@ -1264,7 +1362,7 @@
 </file>
 
 <file path=word/styles.xml><?xml version="1.0" encoding="utf-8"?>
-<w:styles xmlns:mc="http://schemas.openxmlformats.org/markup-compatibility/2006" xmlns:r="http://schemas.openxmlformats.org/officeDocument/2006/relationships" xmlns:w="http://schemas.openxmlformats.org/wordprocessingml/2006/main" xmlns:w14="http://schemas.microsoft.com/office/word/2010/wordml" xmlns:w15="http://schemas.microsoft.com/office/word/2012/wordml" xmlns:w16cex="http://schemas.microsoft.com/office/word/2018/wordml/cex" xmlns:w16cid="http://schemas.microsoft.com/office/word/2016/wordml/cid" xmlns:w16="http://schemas.microsoft.com/office/word/2018/wordml" xmlns:w16se="http://schemas.microsoft.com/office/word/2015/wordml/symex" mc:Ignorable="w14 w15 w16se w16cid w16 w16cex">
+<w:styles xmlns:mc="http://schemas.openxmlformats.org/markup-compatibility/2006" xmlns:r="http://schemas.openxmlformats.org/officeDocument/2006/relationships" xmlns:w="http://schemas.openxmlformats.org/wordprocessingml/2006/main" xmlns:w14="http://schemas.microsoft.com/office/word/2010/wordml" xmlns:w15="http://schemas.microsoft.com/office/word/2012/wordml" xmlns:w16cex="http://schemas.microsoft.com/office/word/2018/wordml/cex" xmlns:w16cid="http://schemas.microsoft.com/office/word/2016/wordml/cid" xmlns:w16="http://schemas.microsoft.com/office/word/2018/wordml" xmlns:w16sdtdh="http://schemas.microsoft.com/office/word/2020/wordml/sdtdatahash" xmlns:w16se="http://schemas.microsoft.com/office/word/2015/wordml/symex" mc:Ignorable="w14 w15 w16se w16cid w16 w16cex w16sdtdh">
   <w:docDefaults>
     <w:rPrDefault>
       <w:rPr>
@@ -1706,7 +1804,6 @@
   <w:style w:type="character" w:default="1" w:styleId="Fontepargpadro">
     <w:name w:val="Default Paragraph Font"/>
     <w:uiPriority w:val="1"/>
-    <w:semiHidden/>
     <w:unhideWhenUsed/>
   </w:style>
   <w:style w:type="table" w:default="1" w:styleId="Tabelanormal">

</xml_diff>